<commit_message>
ADD: half of analysis chapter
</commit_message>
<xml_diff>
--- a/docs/doc/TZ_Romanov.docx
+++ b/docs/doc/TZ_Romanov.docx
@@ -910,27 +910,27 @@
           <w:szCs w:val="24"/>
           <w:u w:val="single"/>
         </w:rPr>
-        <w:t xml:space="preserve"> изображений с помощью квантового алгоритма трассировки лучей. Реализовать интерфейс, который позволит выбирать из предложенного набора моделей, </w:t>
-      </w:r>
-      <w:r>
-        <w:rPr>
-          <w:rFonts w:eastAsia="Calibri" w:cs="Times New Roman"/>
-          <w:bCs/>
-          <w:sz w:val="24"/>
-          <w:szCs w:val="24"/>
-          <w:u w:val="single"/>
-        </w:rPr>
-        <w:t>таких как куб, сфера и цилиндр,</w:t>
-      </w:r>
-      <w:r>
-        <w:rPr>
-          <w:rFonts w:eastAsia="Calibri" w:cs="Times New Roman"/>
-          <w:bCs/>
-          <w:sz w:val="24"/>
-          <w:szCs w:val="24"/>
-          <w:u w:val="single"/>
-        </w:rPr>
-        <w:t xml:space="preserve"> и расставлять их по сетке сцены, заданной пользователем. П</w:t>
+        <w:t xml:space="preserve"> изображений с помощью квантового алгоритма трассировки лучей. Реализовать интерфейс, который позволит выбирать из предложенного набора </w:t>
+      </w:r>
+      <w:r>
+        <w:rPr>
+          <w:rFonts w:eastAsia="Calibri" w:cs="Times New Roman"/>
+          <w:bCs/>
+          <w:sz w:val="24"/>
+          <w:szCs w:val="24"/>
+          <w:u w:val="single"/>
+        </w:rPr>
+        <w:t>объектов</w:t>
+      </w:r>
+      <w:r>
+        <w:rPr>
+          <w:rFonts w:eastAsia="Calibri" w:cs="Times New Roman"/>
+          <w:bCs/>
+          <w:sz w:val="24"/>
+          <w:szCs w:val="24"/>
+          <w:u w:val="single"/>
+        </w:rPr>
+        <w:t>, таких как куб, сфера и цилиндр, и расставлять их по сетке сцены, заданной пользователем. П</w:t>
       </w:r>
       <w:r>
         <w:rPr>
@@ -953,27 +953,7 @@
           <w:szCs w:val="24"/>
           <w:u w:val="single"/>
         </w:rPr>
-        <w:t xml:space="preserve"> долж</w:t>
-      </w:r>
-      <w:r>
-        <w:rPr>
-          <w:rFonts w:eastAsia="Calibri" w:cs="Times New Roman"/>
-          <w:bCs/>
-          <w:sz w:val="24"/>
-          <w:szCs w:val="24"/>
-          <w:u w:val="single"/>
-        </w:rPr>
-        <w:t>но</w:t>
-      </w:r>
-      <w:r>
-        <w:rPr>
-          <w:rFonts w:eastAsia="Calibri" w:cs="Times New Roman"/>
-          <w:bCs/>
-          <w:sz w:val="24"/>
-          <w:szCs w:val="24"/>
-          <w:u w:val="single"/>
-        </w:rPr>
-        <w:t xml:space="preserve"> предоставлять возможность сравнения времени выполнения </w:t>
+        <w:t xml:space="preserve"> должно предоставлять возможность сравнения времени выполнения </w:t>
       </w:r>
       <w:r>
         <w:rPr>
@@ -1596,7 +1576,7 @@
     <w:pPr>
       <w:widowControl/>
       <w:suppressAutoHyphens w:val="true"/>
-      <w:overflowPunct w:val="false"/>
+      <w:overflowPunct w:val="true"/>
       <w:bidi w:val="0"/>
       <w:spacing w:lineRule="auto" w:line="240" w:before="0" w:after="120"/>
       <w:ind w:left="0" w:right="0" w:firstLine="709"/>

</xml_diff>